<commit_message>
Update 9/11/2023 11:24PM EST
Update as of 11:24PM EST on 9/11/2023.
</commit_message>
<xml_diff>
--- a/&ILLEGAL EXPLOITS/20230911 - Global United Defense, Inc. - Illegal Exploits Prevention Security Systems - v1.0.1.1.docx
+++ b/&ILLEGAL EXPLOITS/20230911 - Global United Defense, Inc. - Illegal Exploits Prevention Security Systems - v1.0.1.1.docx
@@ -208,22 +208,15 @@
     <w:p>
       <w:pPr>
         <w:jc w:val="center"/>
+      </w:pPr>
+      <w:r>
         <w:rPr>
           <w:bCs/>
           <w:sz w:val="28"/>
           <w:szCs w:val="28"/>
         </w:rPr>
-      </w:pPr>
-      <w:r>
-        <w:rPr>
-          <w:bCs/>
-          <w:sz w:val="28"/>
-          <w:szCs w:val="28"/>
-        </w:rPr>
-        <w:t>9/11/2023 11:07:23 PM</w:t>
-      </w:r>
-    </w:p>
-    <w:p>
+        <w:t>9/11/2023 11:23:55 PM</w:t>
+      </w:r>
       <w:r>
         <w:rPr>
           <w:b/>
@@ -255,14 +248,7 @@
           <w:b/>
           <w:sz w:val="24"/>
         </w:rPr>
-        <w:t>EXPLOITS</w:t>
-      </w:r>
-      <w:r>
-        <w:rPr>
-          <w:b/>
-          <w:sz w:val="24"/>
-        </w:rPr>
-        <w:t xml:space="preserve"> </w:t>
+        <w:t xml:space="preserve">EXPLOITS </w:t>
       </w:r>
       <w:r>
         <w:rPr>
@@ -382,41 +368,93 @@
           <w:bCs/>
           <w:color w:val="FF0000"/>
         </w:rPr>
-        <w:t>EXPLOIT</w:t>
-      </w:r>
-      <w:r>
-        <w:rPr>
-          <w:b/>
-          <w:bCs/>
-          <w:color w:val="FF0000"/>
-        </w:rPr>
+        <w:t xml:space="preserve">EXPLOIT </w:t>
+      </w:r>
+      <w:r>
+        <w:rPr>
+          <w:b/>
+          <w:bCs/>
+          <w:color w:val="FF0000"/>
+        </w:rPr>
+        <w:t>TYPE</w:t>
+      </w:r>
+      <w:r>
+        <w:rPr>
+          <w:b/>
+          <w:bCs/>
+        </w:rPr>
+        <w:t>;</w:t>
+      </w:r>
+      <w:r>
         <w:t xml:space="preserve"> </w:t>
       </w:r>
       <w:r>
         <w:rPr>
           <w:b/>
           <w:bCs/>
-          <w:color w:val="FF0000"/>
-        </w:rPr>
-        <w:t>TYPE</w:t>
-      </w:r>
-      <w:r>
-        <w:rPr>
-          <w:b/>
-          <w:bCs/>
-        </w:rPr>
-        <w:t>;</w:t>
-      </w:r>
-      <w:r>
+          <w:color w:val="7030A0"/>
+        </w:rPr>
+        <w:t>BUILD</w:t>
+      </w:r>
+      <w:r>
+        <w:rPr>
+          <w:b/>
+          <w:bCs/>
+        </w:rPr>
         <w:t xml:space="preserve"> </w:t>
       </w:r>
       <w:r>
         <w:rPr>
           <w:b/>
           <w:bCs/>
+        </w:rPr>
+        <w:t xml:space="preserve">                                                               </w:t>
+      </w:r>
+      <w:r>
+        <w:rPr>
+          <w:b/>
+          <w:bCs/>
+          <w:color w:val="FF0000"/>
+        </w:rPr>
+        <w:t xml:space="preserve">ANY </w:t>
+      </w:r>
+      <w:r>
+        <w:rPr>
+          <w:b/>
+          <w:bCs/>
+          <w:color w:val="FF0000"/>
+        </w:rPr>
+        <w:t>PREVENTION SECURITY SYSTEMS</w:t>
+      </w:r>
+      <w:r>
+        <w:rPr>
+          <w:b/>
+          <w:bCs/>
+        </w:rPr>
+        <w:t xml:space="preserve"> </w:t>
+      </w:r>
+      <w:r>
+        <w:rPr>
+          <w:b/>
+          <w:bCs/>
+          <w:color w:val="0070C0"/>
+        </w:rPr>
+        <w:t>THAT</w:t>
+      </w:r>
+      <w:r>
+        <w:rPr>
+          <w:b/>
+          <w:bCs/>
+        </w:rPr>
+        <w:t xml:space="preserve"> </w:t>
+      </w:r>
+      <w:r>
+        <w:rPr>
+          <w:b/>
+          <w:bCs/>
           <w:color w:val="7030A0"/>
         </w:rPr>
-        <w:t>BUILD</w:t>
+        <w:t>ENSURES</w:t>
       </w:r>
       <w:r>
         <w:rPr>
@@ -429,8 +467,12 @@
         <w:rPr>
           <w:b/>
           <w:bCs/>
-        </w:rPr>
-        <w:t xml:space="preserve">                                                               </w:t>
+          <w:color w:val="0070C0"/>
+        </w:rPr>
+        <w:t>THAT</w:t>
+      </w:r>
+      <w:r>
+        <w:t xml:space="preserve"> </w:t>
       </w:r>
       <w:r>
         <w:rPr>
@@ -446,70 +488,6 @@
           <w:bCs/>
           <w:color w:val="FF0000"/>
         </w:rPr>
-        <w:t>PREVENTION SECURITY SYSTEMS</w:t>
-      </w:r>
-      <w:r>
-        <w:rPr>
-          <w:b/>
-          <w:bCs/>
-        </w:rPr>
-        <w:t xml:space="preserve"> </w:t>
-      </w:r>
-      <w:r>
-        <w:rPr>
-          <w:b/>
-          <w:bCs/>
-          <w:color w:val="0070C0"/>
-        </w:rPr>
-        <w:t>THAT</w:t>
-      </w:r>
-      <w:r>
-        <w:rPr>
-          <w:b/>
-          <w:bCs/>
-        </w:rPr>
-        <w:t xml:space="preserve"> </w:t>
-      </w:r>
-      <w:r>
-        <w:rPr>
-          <w:b/>
-          <w:bCs/>
-          <w:color w:val="7030A0"/>
-        </w:rPr>
-        <w:t>ENSURES</w:t>
-      </w:r>
-      <w:r>
-        <w:rPr>
-          <w:b/>
-          <w:bCs/>
-        </w:rPr>
-        <w:t xml:space="preserve"> </w:t>
-      </w:r>
-      <w:r>
-        <w:rPr>
-          <w:b/>
-          <w:bCs/>
-          <w:color w:val="0070C0"/>
-        </w:rPr>
-        <w:t>THAT</w:t>
-      </w:r>
-      <w:r>
-        <w:t xml:space="preserve"> </w:t>
-      </w:r>
-      <w:r>
-        <w:rPr>
-          <w:b/>
-          <w:bCs/>
-          <w:color w:val="FF0000"/>
-        </w:rPr>
-        <w:t xml:space="preserve">ANY </w:t>
-      </w:r>
-      <w:r>
-        <w:rPr>
-          <w:b/>
-          <w:bCs/>
-          <w:color w:val="FF0000"/>
-        </w:rPr>
         <w:t xml:space="preserve">ILLEGAL </w:t>
       </w:r>
       <w:r>
@@ -518,15 +496,7 @@
           <w:bCs/>
           <w:color w:val="FF0000"/>
         </w:rPr>
-        <w:t>EXPLOIT</w:t>
-      </w:r>
-      <w:r>
-        <w:rPr>
-          <w:b/>
-          <w:bCs/>
-          <w:color w:val="FF0000"/>
-        </w:rPr>
-        <w:t xml:space="preserve"> </w:t>
+        <w:t xml:space="preserve">EXPLOIT </w:t>
       </w:r>
       <w:r>
         <w:rPr>
@@ -640,15 +610,7 @@
           <w:bCs/>
           <w:color w:val="FF0000"/>
         </w:rPr>
-        <w:t>EXPLOIT</w:t>
-      </w:r>
-      <w:r>
-        <w:rPr>
-          <w:b/>
-          <w:bCs/>
-          <w:color w:val="FF0000"/>
-        </w:rPr>
-        <w:t xml:space="preserve"> </w:t>
+        <w:t xml:space="preserve">EXPLOIT </w:t>
       </w:r>
       <w:r>
         <w:rPr>
@@ -707,7 +669,15 @@
           <w:bCs/>
           <w:color w:val="FF0000"/>
         </w:rPr>
-        <w:t>LAYER MISDIRECTION</w:t>
+        <w:t>ARTIFICIAL DISPLAY</w:t>
+      </w:r>
+      <w:r>
+        <w:rPr>
+          <w:b/>
+          <w:bCs/>
+          <w:color w:val="FF0000"/>
+        </w:rPr>
+        <w:t xml:space="preserve"> MISDIRECTION</w:t>
       </w:r>
       <w:r>
         <w:rPr>
@@ -750,15 +720,15 @@
           <w:bCs/>
           <w:color w:val="FF0000"/>
         </w:rPr>
-        <w:t xml:space="preserve">ANY </w:t>
-      </w:r>
-      <w:r>
-        <w:rPr>
-          <w:b/>
-          <w:bCs/>
-          <w:color w:val="FF0000"/>
-        </w:rPr>
-        <w:t>MISSPELLING</w:t>
+        <w:t>ANY</w:t>
+      </w:r>
+      <w:r>
+        <w:rPr>
+          <w:b/>
+          <w:bCs/>
+          <w:color w:val="FF0000"/>
+        </w:rPr>
+        <w:t xml:space="preserve"> ARTIFICIAL LISTENING EXPLOIT</w:t>
       </w:r>
       <w:r>
         <w:rPr>
@@ -809,7 +779,23 @@
           <w:bCs/>
           <w:color w:val="FF0000"/>
         </w:rPr>
-        <w:t>SPELLING MISDIRECTION</w:t>
+        <w:t>COM</w:t>
+      </w:r>
+      <w:r>
+        <w:rPr>
+          <w:b/>
+          <w:bCs/>
+          <w:color w:val="FF0000"/>
+        </w:rPr>
+        <w:t>MUNICATION</w:t>
+      </w:r>
+      <w:r>
+        <w:rPr>
+          <w:b/>
+          <w:bCs/>
+          <w:color w:val="FF0000"/>
+        </w:rPr>
+        <w:t xml:space="preserve"> MISDIRECTION</w:t>
       </w:r>
       <w:r>
         <w:rPr>
@@ -860,7 +846,1298 @@
           <w:bCs/>
           <w:color w:val="FF0000"/>
         </w:rPr>
+        <w:t>COMPUTER</w:t>
+      </w:r>
+      <w:r>
+        <w:rPr>
+          <w:b/>
+          <w:bCs/>
+          <w:color w:val="FF0000"/>
+        </w:rPr>
+        <w:t xml:space="preserve"> DISPLAY MISDIRECTION</w:t>
+      </w:r>
+      <w:r>
+        <w:rPr>
+          <w:b/>
+          <w:bCs/>
+        </w:rPr>
+        <w:t>;</w:t>
+      </w:r>
+    </w:p>
+    <w:p>
+      <w:pPr>
+        <w:ind w:left="360"/>
+        <w:jc w:val="both"/>
+        <w:rPr>
+          <w:b/>
+          <w:bCs/>
+        </w:rPr>
+      </w:pPr>
+      <w:r>
+        <w:tab/>
+      </w:r>
+      <w:r>
+        <w:rPr>
+          <w:u w:val="single"/>
+        </w:rPr>
+        <w:t>PREVENTION SECURITY SYSTEM</w:t>
+      </w:r>
+      <w:r>
+        <w:rPr>
+          <w:u w:val="single"/>
+        </w:rPr>
+        <w:t>:</w:t>
+      </w:r>
+      <w:r>
+        <w:t xml:space="preserve"> </w:t>
+      </w:r>
+      <w:r>
+        <w:rPr>
+          <w:b/>
+          <w:bCs/>
+          <w:color w:val="FF0000"/>
+        </w:rPr>
+        <w:t xml:space="preserve">ANY </w:t>
+      </w:r>
+      <w:r>
+        <w:rPr>
+          <w:b/>
+          <w:bCs/>
+          <w:color w:val="FF0000"/>
+        </w:rPr>
+        <w:t>COMPUTER LISTENING EXPLOIT</w:t>
+      </w:r>
+      <w:r>
+        <w:rPr>
+          <w:b/>
+          <w:bCs/>
+        </w:rPr>
+        <w:t>;</w:t>
+      </w:r>
+    </w:p>
+    <w:p>
+      <w:pPr>
+        <w:ind w:left="360"/>
+        <w:jc w:val="both"/>
+        <w:rPr>
+          <w:b/>
+          <w:bCs/>
+        </w:rPr>
+      </w:pPr>
+      <w:r>
+        <w:tab/>
+      </w:r>
+      <w:r>
+        <w:rPr>
+          <w:u w:val="single"/>
+        </w:rPr>
+        <w:t>PREVENTION SECURITY SYSTEM</w:t>
+      </w:r>
+      <w:r>
+        <w:rPr>
+          <w:u w:val="single"/>
+        </w:rPr>
+        <w:t>:</w:t>
+      </w:r>
+      <w:r>
+        <w:t xml:space="preserve"> </w:t>
+      </w:r>
+      <w:r>
+        <w:rPr>
+          <w:b/>
+          <w:bCs/>
+          <w:color w:val="FF0000"/>
+        </w:rPr>
+        <w:t xml:space="preserve">ANY </w:t>
+      </w:r>
+      <w:r>
+        <w:rPr>
+          <w:b/>
+          <w:bCs/>
+          <w:color w:val="FF0000"/>
+        </w:rPr>
+        <w:t xml:space="preserve">COMPUTER </w:t>
+      </w:r>
+      <w:r>
+        <w:rPr>
+          <w:b/>
+          <w:bCs/>
+          <w:color w:val="FF0000"/>
+        </w:rPr>
+        <w:t>RECORDING</w:t>
+      </w:r>
+      <w:r>
+        <w:rPr>
+          <w:b/>
+          <w:bCs/>
+          <w:color w:val="FF0000"/>
+        </w:rPr>
+        <w:t xml:space="preserve"> EXPLOIT</w:t>
+      </w:r>
+      <w:r>
+        <w:rPr>
+          <w:b/>
+          <w:bCs/>
+        </w:rPr>
+        <w:t>;</w:t>
+      </w:r>
+    </w:p>
+    <w:p>
+      <w:pPr>
+        <w:ind w:left="360"/>
+        <w:jc w:val="both"/>
+        <w:rPr>
+          <w:b/>
+          <w:bCs/>
+        </w:rPr>
+      </w:pPr>
+      <w:r>
+        <w:tab/>
+      </w:r>
+      <w:r>
+        <w:rPr>
+          <w:u w:val="single"/>
+        </w:rPr>
+        <w:t>PREVENTION SECURITY SYSTEM</w:t>
+      </w:r>
+      <w:r>
+        <w:rPr>
+          <w:u w:val="single"/>
+        </w:rPr>
+        <w:t>:</w:t>
+      </w:r>
+      <w:r>
+        <w:t xml:space="preserve"> </w:t>
+      </w:r>
+      <w:r>
+        <w:rPr>
+          <w:b/>
+          <w:bCs/>
+          <w:color w:val="FF0000"/>
+        </w:rPr>
+        <w:t xml:space="preserve">ANY </w:t>
+      </w:r>
+      <w:r>
+        <w:rPr>
+          <w:b/>
+          <w:bCs/>
+          <w:color w:val="FF0000"/>
+        </w:rPr>
+        <w:t xml:space="preserve">COMPUTER RECORDING </w:t>
+      </w:r>
+      <w:r>
+        <w:rPr>
+          <w:b/>
+          <w:bCs/>
+          <w:color w:val="FF0000"/>
+        </w:rPr>
+        <w:t>PLAYBACK MISDIRECTION</w:t>
+      </w:r>
+      <w:r>
+        <w:rPr>
+          <w:b/>
+          <w:bCs/>
+        </w:rPr>
+        <w:t>;</w:t>
+      </w:r>
+    </w:p>
+    <w:p>
+      <w:pPr>
+        <w:ind w:left="360"/>
+        <w:jc w:val="both"/>
+        <w:rPr>
+          <w:b/>
+          <w:bCs/>
+        </w:rPr>
+      </w:pPr>
+      <w:r>
+        <w:tab/>
+      </w:r>
+      <w:r>
+        <w:rPr>
+          <w:u w:val="single"/>
+        </w:rPr>
+        <w:t>PREVENTION SECURITY SYSTEM</w:t>
+      </w:r>
+      <w:r>
+        <w:rPr>
+          <w:u w:val="single"/>
+        </w:rPr>
+        <w:t>:</w:t>
+      </w:r>
+      <w:r>
+        <w:t xml:space="preserve"> </w:t>
+      </w:r>
+      <w:r>
+        <w:rPr>
+          <w:b/>
+          <w:bCs/>
+          <w:color w:val="FF0000"/>
+        </w:rPr>
+        <w:t xml:space="preserve">ANY </w:t>
+      </w:r>
+      <w:r>
+        <w:rPr>
+          <w:b/>
+          <w:bCs/>
+          <w:color w:val="FF0000"/>
+        </w:rPr>
+        <w:t>COMPUTER RECORD</w:t>
+      </w:r>
+      <w:r>
+        <w:rPr>
+          <w:b/>
+          <w:bCs/>
+          <w:color w:val="FF0000"/>
+        </w:rPr>
+        <w:t>S</w:t>
+      </w:r>
+      <w:r>
+        <w:rPr>
+          <w:b/>
+          <w:bCs/>
+          <w:color w:val="FF0000"/>
+        </w:rPr>
+        <w:t xml:space="preserve"> EXPLOIT</w:t>
+      </w:r>
+      <w:r>
+        <w:rPr>
+          <w:b/>
+          <w:bCs/>
+        </w:rPr>
+        <w:t>;</w:t>
+      </w:r>
+    </w:p>
+    <w:p>
+      <w:pPr>
+        <w:ind w:left="360"/>
+        <w:jc w:val="both"/>
+        <w:rPr>
+          <w:b/>
+          <w:bCs/>
+        </w:rPr>
+      </w:pPr>
+      <w:r>
+        <w:tab/>
+      </w:r>
+      <w:r>
+        <w:rPr>
+          <w:u w:val="single"/>
+        </w:rPr>
+        <w:t>PREVENTION SECURITY SYSTEM</w:t>
+      </w:r>
+      <w:r>
+        <w:rPr>
+          <w:u w:val="single"/>
+        </w:rPr>
+        <w:t>:</w:t>
+      </w:r>
+      <w:r>
+        <w:t xml:space="preserve"> </w:t>
+      </w:r>
+      <w:r>
+        <w:rPr>
+          <w:b/>
+          <w:bCs/>
+          <w:color w:val="FF0000"/>
+        </w:rPr>
+        <w:t xml:space="preserve">ANY </w:t>
+      </w:r>
+      <w:r>
+        <w:rPr>
+          <w:b/>
+          <w:bCs/>
+          <w:color w:val="FF0000"/>
+        </w:rPr>
+        <w:t xml:space="preserve">COMPUTER RECORDS </w:t>
+      </w:r>
+      <w:r>
+        <w:rPr>
+          <w:b/>
+          <w:bCs/>
+          <w:color w:val="FF0000"/>
+        </w:rPr>
+        <w:t>MISDIRECTION</w:t>
+      </w:r>
+      <w:r>
+        <w:rPr>
+          <w:b/>
+          <w:bCs/>
+        </w:rPr>
+        <w:t>;</w:t>
+      </w:r>
+    </w:p>
+    <w:p>
+      <w:pPr>
+        <w:ind w:left="360"/>
+        <w:jc w:val="both"/>
+        <w:rPr>
+          <w:b/>
+          <w:bCs/>
+        </w:rPr>
+      </w:pPr>
+      <w:r>
+        <w:tab/>
+      </w:r>
+      <w:r>
+        <w:rPr>
+          <w:u w:val="single"/>
+        </w:rPr>
+        <w:t>PREVENTION SECURITY SYSTEM</w:t>
+      </w:r>
+      <w:r>
+        <w:rPr>
+          <w:u w:val="single"/>
+        </w:rPr>
+        <w:t>:</w:t>
+      </w:r>
+      <w:r>
+        <w:t xml:space="preserve"> </w:t>
+      </w:r>
+      <w:r>
+        <w:rPr>
+          <w:b/>
+          <w:bCs/>
+          <w:color w:val="FF0000"/>
+        </w:rPr>
+        <w:t xml:space="preserve">ANY </w:t>
+      </w:r>
+      <w:r>
+        <w:rPr>
+          <w:b/>
+          <w:bCs/>
+          <w:color w:val="FF0000"/>
+        </w:rPr>
+        <w:t xml:space="preserve">DISPLAY </w:t>
+      </w:r>
+      <w:r>
+        <w:rPr>
+          <w:b/>
+          <w:bCs/>
+          <w:color w:val="FF0000"/>
+        </w:rPr>
+        <w:t>LAYER MISDIRECTION</w:t>
+      </w:r>
+      <w:r>
+        <w:rPr>
+          <w:b/>
+          <w:bCs/>
+        </w:rPr>
+        <w:t>;</w:t>
+      </w:r>
+    </w:p>
+    <w:p>
+      <w:pPr>
+        <w:ind w:left="360"/>
+        <w:jc w:val="both"/>
+        <w:rPr>
+          <w:b/>
+          <w:bCs/>
+        </w:rPr>
+      </w:pPr>
+      <w:r>
+        <w:tab/>
+      </w:r>
+      <w:r>
+        <w:rPr>
+          <w:u w:val="single"/>
+        </w:rPr>
+        <w:t>PREVENTION SECURITY SYSTEM</w:t>
+      </w:r>
+      <w:r>
+        <w:rPr>
+          <w:u w:val="single"/>
+        </w:rPr>
+        <w:t>:</w:t>
+      </w:r>
+      <w:r>
+        <w:t xml:space="preserve"> </w:t>
+      </w:r>
+      <w:r>
+        <w:rPr>
+          <w:b/>
+          <w:bCs/>
+          <w:color w:val="FF0000"/>
+        </w:rPr>
+        <w:t xml:space="preserve">ANY </w:t>
+      </w:r>
+      <w:r>
+        <w:rPr>
+          <w:b/>
+          <w:bCs/>
+          <w:color w:val="FF0000"/>
+        </w:rPr>
+        <w:t xml:space="preserve">TALKING LISTENING FEEDBACK </w:t>
+      </w:r>
+      <w:r>
+        <w:rPr>
+          <w:b/>
+          <w:bCs/>
+          <w:color w:val="FF0000"/>
+        </w:rPr>
+        <w:t>EXPLOIT</w:t>
+      </w:r>
+      <w:r>
+        <w:rPr>
+          <w:b/>
+          <w:bCs/>
+        </w:rPr>
+        <w:t>;</w:t>
+      </w:r>
+    </w:p>
+    <w:p>
+      <w:pPr>
+        <w:ind w:left="360"/>
+        <w:jc w:val="both"/>
+        <w:rPr>
+          <w:b/>
+          <w:bCs/>
+        </w:rPr>
+      </w:pPr>
+      <w:r>
+        <w:tab/>
+      </w:r>
+      <w:r>
+        <w:rPr>
+          <w:u w:val="single"/>
+        </w:rPr>
+        <w:t>PREVENTION SECURITY SYSTEM</w:t>
+      </w:r>
+      <w:r>
+        <w:rPr>
+          <w:u w:val="single"/>
+        </w:rPr>
+        <w:t>:</w:t>
+      </w:r>
+      <w:r>
+        <w:t xml:space="preserve"> </w:t>
+      </w:r>
+      <w:r>
+        <w:rPr>
+          <w:b/>
+          <w:bCs/>
+          <w:color w:val="FF0000"/>
+        </w:rPr>
+        <w:t xml:space="preserve">ANY </w:t>
+      </w:r>
+      <w:r>
+        <w:rPr>
+          <w:b/>
+          <w:bCs/>
+          <w:color w:val="FF0000"/>
+        </w:rPr>
+        <w:t>TALKING LISTENING FEEDBACK MISDIRECTION</w:t>
+      </w:r>
+      <w:r>
+        <w:rPr>
+          <w:b/>
+          <w:bCs/>
+        </w:rPr>
+        <w:t>;</w:t>
+      </w:r>
+    </w:p>
+    <w:p>
+      <w:pPr>
+        <w:ind w:left="360"/>
+        <w:jc w:val="both"/>
+        <w:rPr>
+          <w:b/>
+          <w:bCs/>
+        </w:rPr>
+      </w:pPr>
+      <w:r>
+        <w:tab/>
+      </w:r>
+      <w:r>
+        <w:rPr>
+          <w:u w:val="single"/>
+        </w:rPr>
+        <w:t>PREVENTION SECURITY SYSTEM</w:t>
+      </w:r>
+      <w:r>
+        <w:rPr>
+          <w:u w:val="single"/>
+        </w:rPr>
+        <w:t>:</w:t>
+      </w:r>
+      <w:r>
+        <w:t xml:space="preserve"> </w:t>
+      </w:r>
+      <w:r>
+        <w:rPr>
+          <w:b/>
+          <w:bCs/>
+          <w:color w:val="FF0000"/>
+        </w:rPr>
+        <w:t xml:space="preserve">ANY </w:t>
+      </w:r>
+      <w:r>
+        <w:rPr>
+          <w:b/>
+          <w:bCs/>
+          <w:color w:val="FF0000"/>
+        </w:rPr>
+        <w:t>MISSPELLING</w:t>
+      </w:r>
+      <w:r>
+        <w:rPr>
+          <w:b/>
+          <w:bCs/>
+        </w:rPr>
+        <w:t>;</w:t>
+      </w:r>
+    </w:p>
+    <w:p>
+      <w:pPr>
+        <w:ind w:left="360"/>
+        <w:jc w:val="both"/>
+        <w:rPr>
+          <w:b/>
+          <w:bCs/>
+        </w:rPr>
+      </w:pPr>
+      <w:r>
+        <w:tab/>
+      </w:r>
+      <w:r>
+        <w:rPr>
+          <w:u w:val="single"/>
+        </w:rPr>
+        <w:t>PREVENTION SECURITY SYSTEM</w:t>
+      </w:r>
+      <w:r>
+        <w:rPr>
+          <w:u w:val="single"/>
+        </w:rPr>
+        <w:t>:</w:t>
+      </w:r>
+      <w:r>
+        <w:t xml:space="preserve"> </w:t>
+      </w:r>
+      <w:r>
+        <w:rPr>
+          <w:b/>
+          <w:bCs/>
+          <w:color w:val="FF0000"/>
+        </w:rPr>
+        <w:t xml:space="preserve">ANY </w:t>
+      </w:r>
+      <w:r>
+        <w:rPr>
+          <w:b/>
+          <w:bCs/>
+          <w:color w:val="FF0000"/>
+        </w:rPr>
+        <w:t>NETWORK COMMUNICATION EXPLOIT</w:t>
+      </w:r>
+      <w:r>
+        <w:rPr>
+          <w:b/>
+          <w:bCs/>
+        </w:rPr>
+        <w:t>;</w:t>
+      </w:r>
+    </w:p>
+    <w:p>
+      <w:pPr>
+        <w:ind w:left="360"/>
+        <w:jc w:val="both"/>
+        <w:rPr>
+          <w:b/>
+          <w:bCs/>
+        </w:rPr>
+      </w:pPr>
+      <w:r>
+        <w:tab/>
+      </w:r>
+      <w:r>
+        <w:rPr>
+          <w:u w:val="single"/>
+        </w:rPr>
+        <w:t>PREVENTION SECURITY SYSTEM</w:t>
+      </w:r>
+      <w:r>
+        <w:rPr>
+          <w:u w:val="single"/>
+        </w:rPr>
+        <w:t>:</w:t>
+      </w:r>
+      <w:r>
+        <w:t xml:space="preserve"> </w:t>
+      </w:r>
+      <w:r>
+        <w:rPr>
+          <w:b/>
+          <w:bCs/>
+          <w:color w:val="FF0000"/>
+        </w:rPr>
+        <w:t xml:space="preserve">ANY </w:t>
+      </w:r>
+      <w:r>
+        <w:rPr>
+          <w:b/>
+          <w:bCs/>
+          <w:color w:val="FF0000"/>
+        </w:rPr>
+        <w:t>READBACK</w:t>
+      </w:r>
+      <w:r>
+        <w:rPr>
+          <w:b/>
+          <w:bCs/>
+          <w:color w:val="FF0000"/>
+        </w:rPr>
+        <w:t xml:space="preserve"> MISDIRECTION</w:t>
+      </w:r>
+      <w:r>
+        <w:rPr>
+          <w:b/>
+          <w:bCs/>
+        </w:rPr>
+        <w:t>;</w:t>
+      </w:r>
+    </w:p>
+    <w:p>
+      <w:pPr>
+        <w:ind w:left="360"/>
+        <w:jc w:val="both"/>
+        <w:rPr>
+          <w:b/>
+          <w:bCs/>
+        </w:rPr>
+      </w:pPr>
+      <w:r>
+        <w:tab/>
+      </w:r>
+      <w:r>
+        <w:rPr>
+          <w:u w:val="single"/>
+        </w:rPr>
+        <w:t>PREVENTION SECURITY SYSTEM</w:t>
+      </w:r>
+      <w:r>
+        <w:rPr>
+          <w:u w:val="single"/>
+        </w:rPr>
+        <w:t>:</w:t>
+      </w:r>
+      <w:r>
+        <w:t xml:space="preserve"> </w:t>
+      </w:r>
+      <w:r>
+        <w:rPr>
+          <w:b/>
+          <w:bCs/>
+          <w:color w:val="FF0000"/>
+        </w:rPr>
+        <w:t xml:space="preserve">ANY </w:t>
+      </w:r>
+      <w:r>
+        <w:rPr>
+          <w:b/>
+          <w:bCs/>
+          <w:color w:val="FF0000"/>
+        </w:rPr>
+        <w:t>SMART PHONE</w:t>
+      </w:r>
+      <w:r>
+        <w:rPr>
+          <w:b/>
+          <w:bCs/>
+          <w:color w:val="FF0000"/>
+        </w:rPr>
+        <w:t xml:space="preserve"> DISPLAY MISDIRECTION</w:t>
+      </w:r>
+      <w:r>
+        <w:rPr>
+          <w:b/>
+          <w:bCs/>
+        </w:rPr>
+        <w:t>;</w:t>
+      </w:r>
+    </w:p>
+    <w:p>
+      <w:pPr>
+        <w:ind w:left="360"/>
+        <w:jc w:val="both"/>
+        <w:rPr>
+          <w:b/>
+          <w:bCs/>
+        </w:rPr>
+      </w:pPr>
+      <w:r>
+        <w:tab/>
+      </w:r>
+      <w:r>
+        <w:rPr>
+          <w:u w:val="single"/>
+        </w:rPr>
+        <w:t>PREVENTION SECURITY SYSTEM</w:t>
+      </w:r>
+      <w:r>
+        <w:rPr>
+          <w:u w:val="single"/>
+        </w:rPr>
+        <w:t>:</w:t>
+      </w:r>
+      <w:r>
+        <w:t xml:space="preserve"> </w:t>
+      </w:r>
+      <w:r>
+        <w:rPr>
+          <w:b/>
+          <w:bCs/>
+          <w:color w:val="FF0000"/>
+        </w:rPr>
+        <w:t xml:space="preserve">ANY </w:t>
+      </w:r>
+      <w:r>
+        <w:rPr>
+          <w:b/>
+          <w:bCs/>
+          <w:color w:val="FF0000"/>
+        </w:rPr>
+        <w:t>SPE</w:t>
+      </w:r>
+      <w:r>
+        <w:rPr>
+          <w:b/>
+          <w:bCs/>
+          <w:color w:val="FF0000"/>
+        </w:rPr>
+        <w:t>AKING</w:t>
+      </w:r>
+      <w:r>
+        <w:rPr>
+          <w:b/>
+          <w:bCs/>
+          <w:color w:val="FF0000"/>
+        </w:rPr>
+        <w:t xml:space="preserve"> MISDIRECTION</w:t>
+      </w:r>
+      <w:r>
+        <w:rPr>
+          <w:b/>
+          <w:bCs/>
+        </w:rPr>
+        <w:t>;</w:t>
+      </w:r>
+    </w:p>
+    <w:p>
+      <w:pPr>
+        <w:ind w:left="360"/>
+        <w:jc w:val="both"/>
+        <w:rPr>
+          <w:b/>
+          <w:bCs/>
+        </w:rPr>
+      </w:pPr>
+      <w:r>
+        <w:lastRenderedPageBreak/>
+        <w:tab/>
+      </w:r>
+      <w:r>
+        <w:rPr>
+          <w:u w:val="single"/>
+        </w:rPr>
+        <w:t>PREVENTION SECURITY SYSTEM</w:t>
+      </w:r>
+      <w:r>
+        <w:rPr>
+          <w:u w:val="single"/>
+        </w:rPr>
+        <w:t>:</w:t>
+      </w:r>
+      <w:r>
+        <w:t xml:space="preserve"> </w:t>
+      </w:r>
+      <w:r>
+        <w:rPr>
+          <w:b/>
+          <w:bCs/>
+          <w:color w:val="FF0000"/>
+        </w:rPr>
+        <w:t xml:space="preserve">ANY </w:t>
+      </w:r>
+      <w:r>
+        <w:rPr>
+          <w:b/>
+          <w:bCs/>
+          <w:color w:val="FF0000"/>
+        </w:rPr>
+        <w:t>SPELLING MISDIRECTION</w:t>
+      </w:r>
+      <w:r>
+        <w:rPr>
+          <w:b/>
+          <w:bCs/>
+        </w:rPr>
+        <w:t>;</w:t>
+      </w:r>
+    </w:p>
+    <w:p>
+      <w:pPr>
+        <w:ind w:left="360"/>
+        <w:jc w:val="both"/>
+        <w:rPr>
+          <w:b/>
+          <w:bCs/>
+        </w:rPr>
+      </w:pPr>
+      <w:r>
+        <w:tab/>
+      </w:r>
+      <w:r>
+        <w:rPr>
+          <w:u w:val="single"/>
+        </w:rPr>
+        <w:t>PREVENTION SECURITY SYSTEM</w:t>
+      </w:r>
+      <w:r>
+        <w:rPr>
+          <w:u w:val="single"/>
+        </w:rPr>
+        <w:t>:</w:t>
+      </w:r>
+      <w:r>
+        <w:t xml:space="preserve"> </w:t>
+      </w:r>
+      <w:r>
+        <w:rPr>
+          <w:b/>
+          <w:bCs/>
+          <w:color w:val="FF0000"/>
+        </w:rPr>
+        <w:t xml:space="preserve">ANY </w:t>
+      </w:r>
+      <w:r>
+        <w:rPr>
+          <w:b/>
+          <w:bCs/>
+          <w:color w:val="FF0000"/>
+        </w:rPr>
+        <w:t>TABLET DISPLAY MISDIRECTION</w:t>
+      </w:r>
+      <w:r>
+        <w:rPr>
+          <w:b/>
+          <w:bCs/>
+        </w:rPr>
+        <w:t>;</w:t>
+      </w:r>
+    </w:p>
+    <w:p>
+      <w:pPr>
+        <w:ind w:left="360"/>
+        <w:jc w:val="both"/>
+        <w:rPr>
+          <w:b/>
+          <w:bCs/>
+        </w:rPr>
+      </w:pPr>
+      <w:r>
+        <w:tab/>
+      </w:r>
+      <w:r>
+        <w:rPr>
+          <w:u w:val="single"/>
+        </w:rPr>
+        <w:t>PREVENTION SECURITY SYSTEM</w:t>
+      </w:r>
+      <w:r>
+        <w:rPr>
+          <w:u w:val="single"/>
+        </w:rPr>
+        <w:t>:</w:t>
+      </w:r>
+      <w:r>
+        <w:t xml:space="preserve"> </w:t>
+      </w:r>
+      <w:r>
+        <w:rPr>
+          <w:b/>
+          <w:bCs/>
+          <w:color w:val="FF0000"/>
+        </w:rPr>
+        <w:t xml:space="preserve">ANY </w:t>
+      </w:r>
+      <w:r>
+        <w:rPr>
+          <w:b/>
+          <w:bCs/>
+          <w:color w:val="FF0000"/>
+        </w:rPr>
+        <w:t>TALKING</w:t>
+      </w:r>
+      <w:r>
+        <w:rPr>
+          <w:b/>
+          <w:bCs/>
+          <w:color w:val="FF0000"/>
+        </w:rPr>
+        <w:t xml:space="preserve"> MISDIRECTION</w:t>
+      </w:r>
+      <w:r>
+        <w:rPr>
+          <w:b/>
+          <w:bCs/>
+        </w:rPr>
+        <w:t>;</w:t>
+      </w:r>
+    </w:p>
+    <w:p>
+      <w:pPr>
+        <w:ind w:left="360"/>
+        <w:jc w:val="both"/>
+        <w:rPr>
+          <w:b/>
+          <w:bCs/>
+        </w:rPr>
+      </w:pPr>
+      <w:r>
+        <w:tab/>
+      </w:r>
+      <w:r>
+        <w:rPr>
+          <w:u w:val="single"/>
+        </w:rPr>
+        <w:t>PREVENTION SECURITY SYSTEM</w:t>
+      </w:r>
+      <w:r>
+        <w:rPr>
+          <w:u w:val="single"/>
+        </w:rPr>
+        <w:t>:</w:t>
+      </w:r>
+      <w:r>
+        <w:t xml:space="preserve"> </w:t>
+      </w:r>
+      <w:r>
+        <w:rPr>
+          <w:b/>
+          <w:bCs/>
+          <w:color w:val="FF0000"/>
+        </w:rPr>
+        <w:t xml:space="preserve">ANY </w:t>
+      </w:r>
+      <w:r>
+        <w:rPr>
+          <w:b/>
+          <w:bCs/>
+          <w:color w:val="FF0000"/>
+        </w:rPr>
         <w:t>TEXT MISDIRECTION</w:t>
+      </w:r>
+      <w:r>
+        <w:rPr>
+          <w:b/>
+          <w:bCs/>
+        </w:rPr>
+        <w:t>;</w:t>
+      </w:r>
+    </w:p>
+    <w:p>
+      <w:pPr>
+        <w:ind w:left="360"/>
+        <w:jc w:val="both"/>
+        <w:rPr>
+          <w:b/>
+          <w:bCs/>
+        </w:rPr>
+      </w:pPr>
+      <w:r>
+        <w:tab/>
+      </w:r>
+      <w:r>
+        <w:rPr>
+          <w:u w:val="single"/>
+        </w:rPr>
+        <w:t>PREVENTION SECURITY SYSTEM</w:t>
+      </w:r>
+      <w:r>
+        <w:rPr>
+          <w:u w:val="single"/>
+        </w:rPr>
+        <w:t>:</w:t>
+      </w:r>
+      <w:r>
+        <w:t xml:space="preserve"> </w:t>
+      </w:r>
+      <w:r>
+        <w:rPr>
+          <w:b/>
+          <w:bCs/>
+          <w:color w:val="FF0000"/>
+        </w:rPr>
+        <w:t xml:space="preserve">ANY </w:t>
+      </w:r>
+      <w:r>
+        <w:rPr>
+          <w:b/>
+          <w:bCs/>
+          <w:color w:val="FF0000"/>
+        </w:rPr>
+        <w:t xml:space="preserve">TYPING </w:t>
+      </w:r>
+      <w:r>
+        <w:rPr>
+          <w:b/>
+          <w:bCs/>
+          <w:color w:val="FF0000"/>
+        </w:rPr>
+        <w:t>EXPLOIT</w:t>
+      </w:r>
+      <w:r>
+        <w:rPr>
+          <w:b/>
+          <w:bCs/>
+        </w:rPr>
+        <w:t>;</w:t>
+      </w:r>
+    </w:p>
+    <w:p>
+      <w:pPr>
+        <w:ind w:left="360"/>
+        <w:jc w:val="both"/>
+        <w:rPr>
+          <w:b/>
+          <w:bCs/>
+        </w:rPr>
+      </w:pPr>
+      <w:r>
+        <w:tab/>
+      </w:r>
+      <w:r>
+        <w:rPr>
+          <w:u w:val="single"/>
+        </w:rPr>
+        <w:t>PREVENTION SECURITY SYSTEM</w:t>
+      </w:r>
+      <w:r>
+        <w:rPr>
+          <w:u w:val="single"/>
+        </w:rPr>
+        <w:t>:</w:t>
+      </w:r>
+      <w:r>
+        <w:t xml:space="preserve"> </w:t>
+      </w:r>
+      <w:r>
+        <w:rPr>
+          <w:b/>
+          <w:bCs/>
+          <w:color w:val="FF0000"/>
+        </w:rPr>
+        <w:t xml:space="preserve">ANY </w:t>
+      </w:r>
+      <w:r>
+        <w:rPr>
+          <w:b/>
+          <w:bCs/>
+          <w:color w:val="FF0000"/>
+        </w:rPr>
+        <w:t>T</w:t>
+      </w:r>
+      <w:r>
+        <w:rPr>
+          <w:b/>
+          <w:bCs/>
+          <w:color w:val="FF0000"/>
+        </w:rPr>
+        <w:t>YPING</w:t>
+      </w:r>
+      <w:r>
+        <w:rPr>
+          <w:b/>
+          <w:bCs/>
+          <w:color w:val="FF0000"/>
+        </w:rPr>
+        <w:t xml:space="preserve"> MISDIRECTION</w:t>
+      </w:r>
+      <w:r>
+        <w:rPr>
+          <w:b/>
+          <w:bCs/>
+        </w:rPr>
+        <w:t>;</w:t>
+      </w:r>
+    </w:p>
+    <w:p>
+      <w:pPr>
+        <w:ind w:left="360"/>
+        <w:jc w:val="both"/>
+        <w:rPr>
+          <w:b/>
+          <w:bCs/>
+        </w:rPr>
+      </w:pPr>
+      <w:r>
+        <w:tab/>
+      </w:r>
+      <w:r>
+        <w:rPr>
+          <w:u w:val="single"/>
+        </w:rPr>
+        <w:t>PREVENTION SECURITY SYSTEM</w:t>
+      </w:r>
+      <w:r>
+        <w:rPr>
+          <w:u w:val="single"/>
+        </w:rPr>
+        <w:t>:</w:t>
+      </w:r>
+      <w:r>
+        <w:t xml:space="preserve"> </w:t>
+      </w:r>
+      <w:r>
+        <w:rPr>
+          <w:b/>
+          <w:bCs/>
+          <w:color w:val="FF0000"/>
+        </w:rPr>
+        <w:t xml:space="preserve">ANY </w:t>
+      </w:r>
+      <w:r>
+        <w:rPr>
+          <w:b/>
+          <w:bCs/>
+          <w:color w:val="FF0000"/>
+        </w:rPr>
+        <w:t xml:space="preserve">VERBAL COMMUNICATION </w:t>
+      </w:r>
+      <w:r>
+        <w:rPr>
+          <w:b/>
+          <w:bCs/>
+          <w:color w:val="FF0000"/>
+        </w:rPr>
+        <w:t>EXPLOIT</w:t>
+      </w:r>
+      <w:r>
+        <w:rPr>
+          <w:b/>
+          <w:bCs/>
+        </w:rPr>
+        <w:t>;</w:t>
+      </w:r>
+    </w:p>
+    <w:p>
+      <w:pPr>
+        <w:ind w:left="360"/>
+        <w:jc w:val="both"/>
+        <w:rPr>
+          <w:b/>
+          <w:bCs/>
+        </w:rPr>
+      </w:pPr>
+      <w:r>
+        <w:tab/>
+      </w:r>
+      <w:r>
+        <w:rPr>
+          <w:u w:val="single"/>
+        </w:rPr>
+        <w:t>PREVENTION SECURITY SYSTEM</w:t>
+      </w:r>
+      <w:r>
+        <w:rPr>
+          <w:u w:val="single"/>
+        </w:rPr>
+        <w:t>:</w:t>
+      </w:r>
+      <w:r>
+        <w:t xml:space="preserve"> </w:t>
+      </w:r>
+      <w:r>
+        <w:rPr>
+          <w:b/>
+          <w:bCs/>
+          <w:color w:val="FF0000"/>
+        </w:rPr>
+        <w:t xml:space="preserve">ANY </w:t>
+      </w:r>
+      <w:r>
+        <w:rPr>
+          <w:b/>
+          <w:bCs/>
+          <w:color w:val="FF0000"/>
+        </w:rPr>
+        <w:t xml:space="preserve">VERBAL </w:t>
+      </w:r>
+      <w:r>
+        <w:rPr>
+          <w:b/>
+          <w:bCs/>
+          <w:color w:val="FF0000"/>
+        </w:rPr>
+        <w:t>COMMUNICATION MISDIRECTION</w:t>
+      </w:r>
+      <w:r>
+        <w:rPr>
+          <w:b/>
+          <w:bCs/>
+        </w:rPr>
+        <w:t>;</w:t>
+      </w:r>
+    </w:p>
+    <w:p>
+      <w:pPr>
+        <w:ind w:left="360"/>
+        <w:jc w:val="both"/>
+        <w:rPr>
+          <w:b/>
+          <w:bCs/>
+        </w:rPr>
+      </w:pPr>
+      <w:r>
+        <w:tab/>
+      </w:r>
+      <w:r>
+        <w:rPr>
+          <w:u w:val="single"/>
+        </w:rPr>
+        <w:t>PREVENTION SECURITY SYSTEM</w:t>
+      </w:r>
+      <w:r>
+        <w:rPr>
+          <w:u w:val="single"/>
+        </w:rPr>
+        <w:t>:</w:t>
+      </w:r>
+      <w:r>
+        <w:t xml:space="preserve"> </w:t>
+      </w:r>
+      <w:r>
+        <w:rPr>
+          <w:b/>
+          <w:bCs/>
+          <w:color w:val="FF0000"/>
+        </w:rPr>
+        <w:t xml:space="preserve">ANY </w:t>
+      </w:r>
+      <w:r>
+        <w:rPr>
+          <w:b/>
+          <w:bCs/>
+          <w:color w:val="FF0000"/>
+        </w:rPr>
+        <w:t>WRITE TO DISK</w:t>
+      </w:r>
+      <w:r>
+        <w:rPr>
+          <w:b/>
+          <w:bCs/>
+          <w:color w:val="FF0000"/>
+        </w:rPr>
+        <w:t xml:space="preserve"> </w:t>
+      </w:r>
+      <w:r>
+        <w:rPr>
+          <w:b/>
+          <w:bCs/>
+          <w:color w:val="FF0000"/>
+        </w:rPr>
+        <w:t>EXPLOIT</w:t>
       </w:r>
       <w:r>
         <w:rPr>
@@ -930,15 +2207,7 @@
           <w:bCs/>
           <w:color w:val="FF0000"/>
         </w:rPr>
-        <w:t>EXPLOIT</w:t>
-      </w:r>
-      <w:r>
-        <w:rPr>
-          <w:b/>
-          <w:bCs/>
-          <w:color w:val="FF0000"/>
-        </w:rPr>
-        <w:t xml:space="preserve"> </w:t>
+        <w:t xml:space="preserve">EXPLOIT </w:t>
       </w:r>
       <w:r>
         <w:rPr>

</xml_diff>